<commit_message>
Basic stuff almost done up to act 3
</commit_message>
<xml_diff>
--- a/Design_documents/Jaakko_Vallinkoski_Harjoitustyo.docx
+++ b/Design_documents/Jaakko_Vallinkoski_Harjoitustyo.docx
@@ -644,117 +644,128 @@
       <w:pPr>
         <w:jc w:val="left"/>
         <w:rPr>
-          <w:lang w:val="en-US"/>
-        </w:rPr>
-      </w:pPr>
+          <w:lang w:val="en-FI"/>
+        </w:rPr>
+      </w:pPr>
+      <w:r>
+        <w:rPr>
+          <w:lang w:val="en-FI"/>
+        </w:rPr>
+        <w:t>Freight Bay door:</w:t>
+      </w:r>
     </w:p>
     <w:p>
       <w:pPr>
         <w:jc w:val="left"/>
         <w:rPr>
-          <w:lang w:val="en-US"/>
-        </w:rPr>
-      </w:pPr>
-      <w:r>
-        <w:rPr>
-          <w:lang w:val="en-US"/>
-        </w:rPr>
-        <w:t>Door desc:</w:t>
-      </w:r>
+          <w:lang w:val="en-FI"/>
+        </w:rPr>
+      </w:pPr>
     </w:p>
     <w:p>
       <w:pPr>
         <w:jc w:val="left"/>
-      </w:pPr>
-      <w:r>
-        <w:rPr>
-          <w:lang w:val="en-US"/>
-        </w:rPr>
-        <w:t>Y</w:t>
-      </w:r>
-      <w:r>
-        <w:rPr>
-          <w:lang w:val="en-US"/>
-        </w:rPr>
-        <w:t xml:space="preserve">ou observe the heavy metallic edge of the Blast Door. The emergency hydraulic bolts are partially retracted, but the frame is visibly seized and fused. There are no electronic panels or keypads visible; the mechanism appears to be locked purely by immense mechanical pressure. </w:t>
-      </w:r>
-      <w:r>
-        <w:t>This is a job for focused, brute force.</w:t>
+        <w:rPr>
+          <w:lang w:val="en-US"/>
+        </w:rPr>
+      </w:pPr>
+      <w:r>
+        <w:rPr>
+          <w:lang w:val="en-US"/>
+        </w:rPr>
+        <w:t xml:space="preserve">The central freight bay door sits sealed and unyielding. </w:t>
+      </w:r>
+      <w:r>
+        <w:rPr>
+          <w:lang w:val="en-FI"/>
+        </w:rPr>
+        <w:t>\n</w:t>
+      </w:r>
+      <w:r>
+        <w:rPr>
+          <w:lang w:val="en-US"/>
+        </w:rPr>
+        <w:t xml:space="preserve">A narrow panel clings to its side, warped and jammed, its edges surprisingly thin against the massive door. </w:t>
+      </w:r>
+      <w:r>
+        <w:rPr>
+          <w:lang w:val="en-FI"/>
+        </w:rPr>
+        <w:t>\n\n</w:t>
+      </w:r>
+      <w:r>
+        <w:rPr>
+          <w:lang w:val="en-US"/>
+        </w:rPr>
+        <w:t>Inside, you can just make out a tangle of rods and mechanisms</w:t>
+      </w:r>
+      <w:r>
+        <w:rPr>
+          <w:lang w:val="en-US"/>
+        </w:rPr>
+        <w:t>. There must be s</w:t>
+      </w:r>
+      <w:r>
+        <w:rPr>
+          <w:lang w:val="en-US"/>
+        </w:rPr>
+        <w:t xml:space="preserve">ome way to override the locks, if you can reach them. </w:t>
+      </w:r>
+      <w:r>
+        <w:rPr>
+          <w:lang w:val="en-FI"/>
+        </w:rPr>
+        <w:t>\n\n</w:t>
+      </w:r>
+      <w:r>
+        <w:rPr>
+          <w:lang w:val="en-US"/>
+        </w:rPr>
+        <w:t>Whatever caused the door to fail, it won’t budge without a careful approach</w:t>
+      </w:r>
+      <w:r>
+        <w:rPr>
+          <w:lang w:val="en-US"/>
+        </w:rPr>
+        <w:t>.</w:t>
       </w:r>
     </w:p>
     <w:p>
       <w:pPr>
         <w:jc w:val="left"/>
+        <w:rPr>
+          <w:lang w:val="en-US"/>
+        </w:rPr>
       </w:pPr>
     </w:p>
     <w:p>
       <w:pPr>
         <w:jc w:val="left"/>
-      </w:pPr>
-      <w:r>
-        <w:t>HUD Concept</w:t>
-      </w:r>
+        <w:rPr>
+          <w:lang w:val="en-US"/>
+        </w:rPr>
+      </w:pPr>
     </w:p>
     <w:p>
       <w:pPr>
         <w:jc w:val="left"/>
-      </w:pPr>
-      <w:r>
-        <w:rPr>
-          <w:noProof/>
-        </w:rPr>
-        <w:lastRenderedPageBreak/>
-        <w:drawing>
-          <wp:inline distT="0" distB="0" distL="0" distR="0" wp14:anchorId="434AAFD3" wp14:editId="65E1FD1B">
-            <wp:extent cx="5400040" cy="2668905"/>
-            <wp:effectExtent l="0" t="0" r="0" b="0"/>
-            <wp:docPr id="602981848" name="Picture 1" descr="A screenshot of a computer&#10;&#10;AI-generated content may be incorrect."/>
-            <wp:cNvGraphicFramePr>
-              <a:graphicFrameLocks xmlns:a="http://schemas.openxmlformats.org/drawingml/2006/main" noChangeAspect="1"/>
-            </wp:cNvGraphicFramePr>
-            <a:graphic xmlns:a="http://schemas.openxmlformats.org/drawingml/2006/main">
-              <a:graphicData uri="http://schemas.openxmlformats.org/drawingml/2006/picture">
-                <pic:pic xmlns:pic="http://schemas.openxmlformats.org/drawingml/2006/picture">
-                  <pic:nvPicPr>
-                    <pic:cNvPr id="602981848" name="Picture 1" descr="A screenshot of a computer&#10;&#10;AI-generated content may be incorrect."/>
-                    <pic:cNvPicPr/>
-                  </pic:nvPicPr>
-                  <pic:blipFill>
-                    <a:blip r:embed="rId11"/>
-                    <a:stretch>
-                      <a:fillRect/>
-                    </a:stretch>
-                  </pic:blipFill>
-                  <pic:spPr>
-                    <a:xfrm>
-                      <a:off x="0" y="0"/>
-                      <a:ext cx="5400040" cy="2668905"/>
-                    </a:xfrm>
-                    <a:prstGeom prst="rect">
-                      <a:avLst/>
-                    </a:prstGeom>
-                  </pic:spPr>
-                </pic:pic>
-              </a:graphicData>
-            </a:graphic>
-          </wp:inline>
-        </w:drawing>
-      </w:r>
+        <w:rPr>
+          <w:lang w:val="en-US"/>
+        </w:rPr>
+      </w:pPr>
     </w:p>
     <w:p>
       <w:pPr>
         <w:jc w:val="left"/>
-      </w:pPr>
-    </w:p>
-    <w:p>
-      <w:pPr>
-        <w:jc w:val="left"/>
+        <w:rPr>
+          <w:lang w:val="en-US"/>
+        </w:rPr>
       </w:pPr>
     </w:p>
     <w:sectPr>
-      <w:headerReference w:type="even" r:id="rId12"/>
-      <w:headerReference w:type="default" r:id="rId13"/>
-      <w:headerReference w:type="first" r:id="rId14"/>
+      <w:headerReference w:type="even" r:id="rId11"/>
+      <w:headerReference w:type="default" r:id="rId12"/>
+      <w:headerReference w:type="first" r:id="rId13"/>
       <w:pgSz w:w="11906" w:h="16838" w:code="9"/>
       <w:pgMar w:top="1134" w:right="1134" w:bottom="1134" w:left="2268" w:header="567" w:footer="567" w:gutter="0"/>
       <w:cols w:space="708"/>
@@ -3553,7 +3564,6 @@
   <w:style w:type="character" w:default="1" w:styleId="DefaultParagraphFont">
     <w:name w:val="Default Paragraph Font"/>
     <w:uiPriority w:val="1"/>
-    <w:semiHidden/>
     <w:unhideWhenUsed/>
   </w:style>
   <w:style w:type="table" w:default="1" w:styleId="TableNormal">
@@ -5294,21 +5304,10 @@
 </file>
 
 <file path=customXml/item1.xml><?xml version="1.0" encoding="utf-8"?>
-<p:properties xmlns:p="http://schemas.microsoft.com/office/2006/metadata/properties" xmlns:xsi="http://www.w3.org/2001/XMLSchema-instance" xmlns:pc="http://schemas.microsoft.com/office/infopath/2007/PartnerControls">
-  <documentManagement/>
-</p:properties>
+<b:Sources xmlns:b="http://schemas.openxmlformats.org/officeDocument/2006/bibliography" xmlns="http://schemas.openxmlformats.org/officeDocument/2006/bibliography" SelectedStyle="\APA.XSL" StyleName="APA"/>
 </file>
 
 <file path=customXml/item2.xml><?xml version="1.0" encoding="utf-8"?>
-<?mso-contentType ?>
-<FormTemplates xmlns="http://schemas.microsoft.com/sharepoint/v3/contenttype/forms">
-  <Display>DocumentLibraryForm</Display>
-  <Edit>DocumentLibraryForm</Edit>
-  <New>DocumentLibraryForm</New>
-</FormTemplates>
-</file>
-
-<file path=customXml/item3.xml><?xml version="1.0" encoding="utf-8"?>
 <ct:contentTypeSchema xmlns:ct="http://schemas.microsoft.com/office/2006/metadata/contentType" xmlns:ma="http://schemas.microsoft.com/office/2006/metadata/properties/metaAttributes" ct:_="" ma:_="" ma:contentTypeName="Asiakirja" ma:contentTypeID="0x01010068A085C6F5D70F41B78AB27D1E69800E" ma:contentTypeVersion="4" ma:contentTypeDescription="Luo uusi asiakirja." ma:contentTypeScope="" ma:versionID="fe7d11ad2fb819e5b7c55fdef204485b">
   <xsd:schema xmlns:xsd="http://www.w3.org/2001/XMLSchema" xmlns:xs="http://www.w3.org/2001/XMLSchema" xmlns:p="http://schemas.microsoft.com/office/2006/metadata/properties" xmlns:ns2="d4ab8cc1-a567-453d-8ebe-1acb71932c6b" xmlns:ns3="909be7d7-68ae-473d-8d42-0bead767fa78" targetNamespace="http://schemas.microsoft.com/office/2006/metadata/properties" ma:root="true" ma:fieldsID="bb4aa0641f7cc01efde00245844a6712" ns2:_="" ns3:_="">
     <xsd:import namespace="d4ab8cc1-a567-453d-8ebe-1acb71932c6b"/>
@@ -5473,28 +5472,30 @@
 </ct:contentTypeSchema>
 </file>
 
+<file path=customXml/item3.xml><?xml version="1.0" encoding="utf-8"?>
+<?mso-contentType ?>
+<FormTemplates xmlns="http://schemas.microsoft.com/sharepoint/v3/contenttype/forms">
+  <Display>DocumentLibraryForm</Display>
+  <Edit>DocumentLibraryForm</Edit>
+  <New>DocumentLibraryForm</New>
+</FormTemplates>
+</file>
+
 <file path=customXml/item4.xml><?xml version="1.0" encoding="utf-8"?>
-<b:Sources xmlns:b="http://schemas.openxmlformats.org/officeDocument/2006/bibliography" xmlns="http://schemas.openxmlformats.org/officeDocument/2006/bibliography" SelectedStyle="\APA.XSL" StyleName="APA"/>
+<p:properties xmlns:p="http://schemas.microsoft.com/office/2006/metadata/properties" xmlns:xsi="http://www.w3.org/2001/XMLSchema-instance" xmlns:pc="http://schemas.microsoft.com/office/infopath/2007/PartnerControls">
+  <documentManagement/>
+</p:properties>
 </file>
 
 <file path=customXml/itemProps1.xml><?xml version="1.0" encoding="utf-8"?>
-<ds:datastoreItem xmlns:ds="http://schemas.openxmlformats.org/officeDocument/2006/customXml" ds:itemID="{3D0A732F-3C41-421E-8231-34FE2E52947D}">
+<ds:datastoreItem xmlns:ds="http://schemas.openxmlformats.org/officeDocument/2006/customXml" ds:itemID="{7898C412-2BC6-4A2C-BC8B-CEA41A77202F}">
   <ds:schemaRefs>
-    <ds:schemaRef ds:uri="http://schemas.microsoft.com/office/2006/metadata/properties"/>
-    <ds:schemaRef ds:uri="http://schemas.microsoft.com/office/infopath/2007/PartnerControls"/>
+    <ds:schemaRef ds:uri="http://schemas.openxmlformats.org/officeDocument/2006/bibliography"/>
   </ds:schemaRefs>
 </ds:datastoreItem>
 </file>
 
 <file path=customXml/itemProps2.xml><?xml version="1.0" encoding="utf-8"?>
-<ds:datastoreItem xmlns:ds="http://schemas.openxmlformats.org/officeDocument/2006/customXml" ds:itemID="{1AB4B396-64BB-46C2-9786-7E42FB0ECE0C}">
-  <ds:schemaRefs>
-    <ds:schemaRef ds:uri="http://schemas.microsoft.com/sharepoint/v3/contenttype/forms"/>
-  </ds:schemaRefs>
-</ds:datastoreItem>
-</file>
-
-<file path=customXml/itemProps3.xml><?xml version="1.0" encoding="utf-8"?>
 <ds:datastoreItem xmlns:ds="http://schemas.openxmlformats.org/officeDocument/2006/customXml" ds:itemID="{92ED9FC7-C1D7-4853-9086-DA58B04B1404}">
   <ds:schemaRefs>
     <ds:schemaRef ds:uri="http://schemas.microsoft.com/office/2006/metadata/contentType"/>
@@ -5513,10 +5514,19 @@
 </ds:datastoreItem>
 </file>
 
+<file path=customXml/itemProps3.xml><?xml version="1.0" encoding="utf-8"?>
+<ds:datastoreItem xmlns:ds="http://schemas.openxmlformats.org/officeDocument/2006/customXml" ds:itemID="{1AB4B396-64BB-46C2-9786-7E42FB0ECE0C}">
+  <ds:schemaRefs>
+    <ds:schemaRef ds:uri="http://schemas.microsoft.com/sharepoint/v3/contenttype/forms"/>
+  </ds:schemaRefs>
+</ds:datastoreItem>
+</file>
+
 <file path=customXml/itemProps4.xml><?xml version="1.0" encoding="utf-8"?>
-<ds:datastoreItem xmlns:ds="http://schemas.openxmlformats.org/officeDocument/2006/customXml" ds:itemID="{7898C412-2BC6-4A2C-BC8B-CEA41A77202F}">
+<ds:datastoreItem xmlns:ds="http://schemas.openxmlformats.org/officeDocument/2006/customXml" ds:itemID="{3D0A732F-3C41-421E-8231-34FE2E52947D}">
   <ds:schemaRefs>
-    <ds:schemaRef ds:uri="http://schemas.openxmlformats.org/officeDocument/2006/bibliography"/>
+    <ds:schemaRef ds:uri="http://schemas.microsoft.com/office/2006/metadata/properties"/>
+    <ds:schemaRef ds:uri="http://schemas.microsoft.com/office/infopath/2007/PartnerControls"/>
   </ds:schemaRefs>
 </ds:datastoreItem>
 </file>

</xml_diff>

<commit_message>
Act 3 shaping up
</commit_message>
<xml_diff>
--- a/Design_documents/Jaakko_Vallinkoski_Harjoitustyo.docx
+++ b/Design_documents/Jaakko_Vallinkoski_Harjoitustyo.docx
@@ -521,246 +521,338 @@
         <w:rPr>
           <w:lang w:val="en-FI"/>
         </w:rPr>
+        <w:t>\n\</w:t>
+      </w:r>
+      <w:proofErr w:type="spellStart"/>
+      <w:r>
+        <w:rPr>
+          <w:lang w:val="en-FI"/>
+        </w:rPr>
+        <w:t>n</w:t>
+      </w:r>
+      <w:r>
+        <w:rPr>
+          <w:lang w:val="en-FI"/>
+        </w:rPr>
+        <w:t>You</w:t>
+      </w:r>
+      <w:proofErr w:type="spellEnd"/>
+      <w:r>
+        <w:rPr>
+          <w:lang w:val="en-FI"/>
+        </w:rPr>
+        <w:t xml:space="preserve"> awaken to silence…</w:t>
+      </w:r>
+      <w:r>
+        <w:rPr>
+          <w:lang w:val="en-FI"/>
+        </w:rPr>
+        <w:t xml:space="preserve"> </w:t>
+      </w:r>
+      <w:r>
+        <w:rPr>
+          <w:lang w:val="en-FI"/>
+        </w:rPr>
+        <w:t>\n</w:t>
+      </w:r>
+      <w:r>
+        <w:rPr>
+          <w:lang w:val="en-FI"/>
+        </w:rPr>
+        <w:t>\</w:t>
+      </w:r>
+      <w:proofErr w:type="spellStart"/>
+      <w:r>
+        <w:rPr>
+          <w:lang w:val="en-FI"/>
+        </w:rPr>
+        <w:t>n</w:t>
+      </w:r>
+      <w:r>
+        <w:rPr>
+          <w:lang w:val="en-FI"/>
+        </w:rPr>
+        <w:t>Cold</w:t>
+      </w:r>
+      <w:proofErr w:type="spellEnd"/>
+      <w:r>
+        <w:rPr>
+          <w:lang w:val="en-FI"/>
+        </w:rPr>
+        <w:t xml:space="preserve"> air brushes across your skin, prickling through the thin fabric of your long underwear and undershirt. As you sit up, a faint hiss of the cryochamber releasing the last of its frost escapes from beneath you. Soft, intermittent bleeps echo from the nearby computer panels, a quiet rhythm that pulses through the room</w:t>
+      </w:r>
+      <w:r>
+        <w:rPr>
+          <w:lang w:val="en-FI"/>
+        </w:rPr>
+        <w:t>.</w:t>
+      </w:r>
+      <w:r>
+        <w:rPr>
+          <w:lang w:val="en-FI"/>
+        </w:rPr>
+        <w:t xml:space="preserve"> </w:t>
+      </w:r>
+      <w:r>
+        <w:rPr>
+          <w:lang w:val="en-FI"/>
+        </w:rPr>
+        <w:t>\n\</w:t>
+      </w:r>
+      <w:proofErr w:type="spellStart"/>
+      <w:r>
+        <w:rPr>
+          <w:lang w:val="en-FI"/>
+        </w:rPr>
+        <w:t>n</w:t>
+      </w:r>
+      <w:r>
+        <w:rPr>
+          <w:lang w:val="en-FI"/>
+        </w:rPr>
+        <w:t>The</w:t>
+      </w:r>
+      <w:proofErr w:type="spellEnd"/>
+      <w:r>
+        <w:rPr>
+          <w:lang w:val="en-FI"/>
+        </w:rPr>
+        <w:t xml:space="preserve"> room around you glows faintly in shades of white and pale blue. Rows of cyan metallic cryochambers curve around a white central pillar, their surfaces lit by strips of neon light. The walls are padded with soft, white panels, and bulky computer screens are embedded between them, their glass dim and lifeless. </w:t>
+      </w:r>
+      <w:r>
+        <w:rPr>
+          <w:lang w:val="en-FI"/>
+        </w:rPr>
+        <w:t>\</w:t>
+      </w:r>
+      <w:proofErr w:type="spellStart"/>
+      <w:r>
+        <w:rPr>
+          <w:lang w:val="en-FI"/>
+        </w:rPr>
+        <w:t>n</w:t>
+      </w:r>
+      <w:r>
+        <w:rPr>
+          <w:lang w:val="en-FI"/>
+        </w:rPr>
+        <w:t>Every</w:t>
+      </w:r>
+      <w:proofErr w:type="spellEnd"/>
+      <w:r>
+        <w:rPr>
+          <w:lang w:val="en-FI"/>
+        </w:rPr>
+        <w:t xml:space="preserve"> other chamber stands open and empty</w:t>
+      </w:r>
+      <w:r>
+        <w:rPr>
+          <w:lang w:val="en-FI"/>
+        </w:rPr>
+        <w:t>.</w:t>
+      </w:r>
+      <w:r>
+        <w:rPr>
+          <w:lang w:val="en-FI"/>
+        </w:rPr>
+        <w:t xml:space="preserve"> </w:t>
+      </w:r>
+      <w:r>
+        <w:rPr>
+          <w:lang w:val="en-FI"/>
+        </w:rPr>
+        <w:t>\n\</w:t>
+      </w:r>
+      <w:proofErr w:type="spellStart"/>
+      <w:r>
+        <w:rPr>
+          <w:lang w:val="en-FI"/>
+        </w:rPr>
+        <w:t>n</w:t>
+      </w:r>
+      <w:r>
+        <w:rPr>
+          <w:lang w:val="en-FI"/>
+        </w:rPr>
+        <w:t>Maybe</w:t>
+      </w:r>
+      <w:proofErr w:type="spellEnd"/>
+      <w:r>
+        <w:rPr>
+          <w:lang w:val="en-FI"/>
+        </w:rPr>
+        <w:t xml:space="preserve"> the others </w:t>
+      </w:r>
+      <w:r>
+        <w:rPr>
+          <w:lang w:val="en-FI"/>
+        </w:rPr>
+        <w:t>a</w:t>
+      </w:r>
+      <w:r>
+        <w:rPr>
+          <w:lang w:val="en-FI"/>
+        </w:rPr>
+        <w:t>woke before you…</w:t>
+      </w:r>
+    </w:p>
+    <w:p>
+      <w:pPr>
+        <w:jc w:val="left"/>
+        <w:rPr>
+          <w:lang w:val="en-FI"/>
+        </w:rPr>
+      </w:pPr>
+    </w:p>
+    <w:p>
+      <w:pPr>
+        <w:jc w:val="left"/>
+        <w:rPr>
+          <w:lang w:val="en-FI"/>
+        </w:rPr>
+      </w:pPr>
+    </w:p>
+    <w:p>
+      <w:pPr>
+        <w:jc w:val="left"/>
+        <w:rPr>
+          <w:lang w:val="en-FI"/>
+        </w:rPr>
+      </w:pPr>
+      <w:r>
+        <w:rPr>
+          <w:lang w:val="en-FI"/>
+        </w:rPr>
+        <w:t>Act 2</w:t>
+      </w:r>
+    </w:p>
+    <w:p>
+      <w:pPr>
+        <w:jc w:val="left"/>
+        <w:rPr>
+          <w:lang w:val="en-FI"/>
+        </w:rPr>
+      </w:pPr>
+    </w:p>
+    <w:p>
+      <w:pPr>
+        <w:jc w:val="left"/>
+        <w:rPr>
+          <w:lang w:val="en-FI"/>
+        </w:rPr>
+      </w:pPr>
+      <w:r>
+        <w:rPr>
+          <w:lang w:val="en-FI"/>
+        </w:rPr>
+        <w:t>Environmental Controls keypad:</w:t>
+      </w:r>
+    </w:p>
+    <w:p>
+      <w:pPr>
+        <w:jc w:val="left"/>
+        <w:rPr>
+          <w:lang w:val="en-FI"/>
+        </w:rPr>
+      </w:pPr>
+    </w:p>
+    <w:p>
+      <w:pPr>
+        <w:jc w:val="left"/>
+        <w:rPr>
+          <w:lang w:val="en-FI"/>
+        </w:rPr>
+      </w:pPr>
+    </w:p>
+    <w:p>
+      <w:pPr>
+        <w:jc w:val="left"/>
+        <w:rPr>
+          <w:lang w:val="en-FI"/>
+        </w:rPr>
+      </w:pPr>
+      <w:r>
+        <w:rPr>
+          <w:lang w:val="en-FI"/>
+        </w:rPr>
+        <w:t>Freight Bay door:</w:t>
+      </w:r>
+    </w:p>
+    <w:p>
+      <w:pPr>
+        <w:jc w:val="left"/>
+        <w:rPr>
+          <w:lang w:val="en-FI"/>
+        </w:rPr>
+      </w:pPr>
+    </w:p>
+    <w:p>
+      <w:pPr>
+        <w:jc w:val="left"/>
+        <w:rPr>
+          <w:lang w:val="en-US"/>
+        </w:rPr>
+      </w:pPr>
+      <w:r>
+        <w:rPr>
+          <w:lang w:val="en-US"/>
+        </w:rPr>
+        <w:t xml:space="preserve">The central freight bay door sits sealed and unyielding. </w:t>
+      </w:r>
+      <w:r>
+        <w:rPr>
+          <w:lang w:val="en-FI"/>
+        </w:rPr>
+        <w:t>\n</w:t>
+      </w:r>
+      <w:r>
+        <w:rPr>
+          <w:lang w:val="en-US"/>
+        </w:rPr>
+        <w:t xml:space="preserve">A narrow panel clings to its side, warped and jammed, its edges surprisingly thin against the massive door. </w:t>
+      </w:r>
+      <w:r>
+        <w:rPr>
+          <w:lang w:val="en-FI"/>
+        </w:rPr>
         <w:t>\n\n</w:t>
       </w:r>
       <w:r>
         <w:rPr>
+          <w:lang w:val="en-US"/>
+        </w:rPr>
+        <w:t>Inside, you can just make out a tangle of rods and mechanisms</w:t>
+      </w:r>
+      <w:r>
+        <w:rPr>
+          <w:lang w:val="en-US"/>
+        </w:rPr>
+        <w:t>. There must be s</w:t>
+      </w:r>
+      <w:r>
+        <w:rPr>
+          <w:lang w:val="en-US"/>
+        </w:rPr>
+        <w:t xml:space="preserve">ome way to override the locks, if you can reach them. </w:t>
+      </w:r>
+      <w:r>
+        <w:rPr>
           <w:lang w:val="en-FI"/>
         </w:rPr>
-        <w:t>You awaken to silence…</w:t>
-      </w:r>
-      <w:r>
-        <w:rPr>
-          <w:lang w:val="en-FI"/>
-        </w:rPr>
-        <w:t xml:space="preserve"> </w:t>
-      </w:r>
-      <w:r>
-        <w:rPr>
-          <w:lang w:val="en-FI"/>
-        </w:rPr>
-        <w:t>\n</w:t>
-      </w:r>
-      <w:r>
-        <w:rPr>
-          <w:lang w:val="en-FI"/>
-        </w:rPr>
-        <w:t>\</w:t>
-      </w:r>
-      <w:r>
-        <w:rPr>
-          <w:lang w:val="en-FI"/>
-        </w:rPr>
-        <w:t>n</w:t>
-      </w:r>
-      <w:r>
-        <w:rPr>
-          <w:lang w:val="en-FI"/>
-        </w:rPr>
-        <w:t>Cold air brushes across your skin, prickling through the thin fabric of your long underwear and undershirt. As you sit up, a faint hiss of the cryochamber releasing the last of its frost escapes from beneath you. Soft, intermittent bleeps echo from the nearby computer panels, a quiet rhythm that pulses through the room</w:t>
-      </w:r>
-      <w:r>
-        <w:rPr>
-          <w:lang w:val="en-FI"/>
+        <w:t>\n\n</w:t>
+      </w:r>
+      <w:r>
+        <w:rPr>
+          <w:lang w:val="en-US"/>
+        </w:rPr>
+        <w:t>Whatever caused the door to fail, it won’t budge without a careful approach</w:t>
+      </w:r>
+      <w:r>
+        <w:rPr>
+          <w:lang w:val="en-US"/>
         </w:rPr>
         <w:t>.</w:t>
       </w:r>
-      <w:r>
-        <w:rPr>
-          <w:lang w:val="en-FI"/>
-        </w:rPr>
-        <w:t xml:space="preserve"> </w:t>
-      </w:r>
-      <w:r>
-        <w:rPr>
-          <w:lang w:val="en-FI"/>
-        </w:rPr>
-        <w:t>\n\n</w:t>
-      </w:r>
-      <w:r>
-        <w:rPr>
-          <w:lang w:val="en-FI"/>
-        </w:rPr>
-        <w:t xml:space="preserve">The room around you glows faintly in shades of white and pale blue. Rows of cyan metallic cryochambers curve around a white central pillar, their surfaces lit by strips of neon light. The walls are padded with soft, white panels, and bulky computer screens are embedded between them, their glass dim and lifeless. </w:t>
-      </w:r>
-      <w:r>
-        <w:rPr>
-          <w:lang w:val="en-FI"/>
-        </w:rPr>
-        <w:t>\n</w:t>
-      </w:r>
-      <w:r>
-        <w:rPr>
-          <w:lang w:val="en-FI"/>
-        </w:rPr>
-        <w:t>Every other chamber stands open and empty</w:t>
-      </w:r>
-      <w:r>
-        <w:rPr>
-          <w:lang w:val="en-FI"/>
-        </w:rPr>
-        <w:t>.</w:t>
-      </w:r>
-      <w:r>
-        <w:rPr>
-          <w:lang w:val="en-FI"/>
-        </w:rPr>
-        <w:t xml:space="preserve"> </w:t>
-      </w:r>
-      <w:r>
-        <w:rPr>
-          <w:lang w:val="en-FI"/>
-        </w:rPr>
-        <w:t>\n\n</w:t>
-      </w:r>
-      <w:r>
-        <w:rPr>
-          <w:lang w:val="en-FI"/>
-        </w:rPr>
-        <w:t xml:space="preserve">Maybe the others </w:t>
-      </w:r>
-      <w:r>
-        <w:rPr>
-          <w:lang w:val="en-FI"/>
-        </w:rPr>
-        <w:t>a</w:t>
-      </w:r>
-      <w:r>
-        <w:rPr>
-          <w:lang w:val="en-FI"/>
-        </w:rPr>
-        <w:t>woke before you…</w:t>
-      </w:r>
-    </w:p>
-    <w:p>
-      <w:pPr>
-        <w:jc w:val="left"/>
-        <w:rPr>
-          <w:lang w:val="en-FI"/>
-        </w:rPr>
-      </w:pPr>
-    </w:p>
-    <w:p>
-      <w:pPr>
-        <w:jc w:val="left"/>
-        <w:rPr>
-          <w:lang w:val="en-FI"/>
-        </w:rPr>
-      </w:pPr>
-      <w:r>
-        <w:rPr>
-          <w:lang w:val="en-FI"/>
-        </w:rPr>
-        <w:t>Freight Bay door:</w:t>
-      </w:r>
-    </w:p>
-    <w:p>
-      <w:pPr>
-        <w:jc w:val="left"/>
-        <w:rPr>
-          <w:lang w:val="en-FI"/>
-        </w:rPr>
-      </w:pPr>
-    </w:p>
-    <w:p>
-      <w:pPr>
-        <w:jc w:val="left"/>
-        <w:rPr>
-          <w:lang w:val="en-US"/>
-        </w:rPr>
-      </w:pPr>
-      <w:r>
-        <w:rPr>
-          <w:lang w:val="en-US"/>
-        </w:rPr>
-        <w:t xml:space="preserve">The central freight bay door sits sealed and unyielding. </w:t>
-      </w:r>
-      <w:r>
-        <w:rPr>
-          <w:lang w:val="en-FI"/>
-        </w:rPr>
-        <w:t>\n</w:t>
-      </w:r>
-      <w:r>
-        <w:rPr>
-          <w:lang w:val="en-US"/>
-        </w:rPr>
-        <w:t xml:space="preserve">A narrow panel clings to its side, warped and jammed, its edges surprisingly thin against the massive door. </w:t>
-      </w:r>
-      <w:r>
-        <w:rPr>
-          <w:lang w:val="en-FI"/>
-        </w:rPr>
-        <w:t>\n\n</w:t>
-      </w:r>
-      <w:r>
-        <w:rPr>
-          <w:lang w:val="en-US"/>
-        </w:rPr>
-        <w:t>Inside, you can just make out a tangle of rods and mechanisms</w:t>
-      </w:r>
-      <w:r>
-        <w:rPr>
-          <w:lang w:val="en-US"/>
-        </w:rPr>
-        <w:t>. There must be s</w:t>
-      </w:r>
-      <w:r>
-        <w:rPr>
-          <w:lang w:val="en-US"/>
-        </w:rPr>
-        <w:t xml:space="preserve">ome way to override the locks, if you can reach them. </w:t>
-      </w:r>
-      <w:r>
-        <w:rPr>
-          <w:lang w:val="en-FI"/>
-        </w:rPr>
-        <w:t>\n\n</w:t>
-      </w:r>
-      <w:r>
-        <w:rPr>
-          <w:lang w:val="en-US"/>
-        </w:rPr>
-        <w:t>Whatever caused the door to fail, it won’t budge without a careful approach</w:t>
-      </w:r>
-      <w:r>
-        <w:rPr>
-          <w:lang w:val="en-US"/>
-        </w:rPr>
-        <w:t>.</w:t>
-      </w:r>
-    </w:p>
-    <w:p>
-      <w:pPr>
-        <w:jc w:val="left"/>
-        <w:rPr>
-          <w:lang w:val="en-US"/>
-        </w:rPr>
-      </w:pPr>
-    </w:p>
-    <w:p>
-      <w:pPr>
-        <w:jc w:val="left"/>
-        <w:rPr>
-          <w:lang w:val="en-US"/>
-        </w:rPr>
-      </w:pPr>
-    </w:p>
-    <w:p>
-      <w:pPr>
-        <w:jc w:val="left"/>
-        <w:rPr>
-          <w:lang w:val="en-US"/>
-        </w:rPr>
-      </w:pPr>
-    </w:p>
-    <w:p>
-      <w:pPr>
-        <w:jc w:val="left"/>
-        <w:rPr>
-          <w:lang w:val="en-US"/>
-        </w:rPr>
-      </w:pPr>
     </w:p>
     <w:sectPr>
       <w:headerReference w:type="even" r:id="rId11"/>
@@ -3564,6 +3656,7 @@
   <w:style w:type="character" w:default="1" w:styleId="DefaultParagraphFont">
     <w:name w:val="Default Paragraph Font"/>
     <w:uiPriority w:val="1"/>
+    <w:semiHidden/>
     <w:unhideWhenUsed/>
   </w:style>
   <w:style w:type="table" w:default="1" w:styleId="TableNormal">
@@ -5304,10 +5397,21 @@
 </file>
 
 <file path=customXml/item1.xml><?xml version="1.0" encoding="utf-8"?>
-<b:Sources xmlns:b="http://schemas.openxmlformats.org/officeDocument/2006/bibliography" xmlns="http://schemas.openxmlformats.org/officeDocument/2006/bibliography" SelectedStyle="\APA.XSL" StyleName="APA"/>
+<p:properties xmlns:p="http://schemas.microsoft.com/office/2006/metadata/properties" xmlns:xsi="http://www.w3.org/2001/XMLSchema-instance" xmlns:pc="http://schemas.microsoft.com/office/infopath/2007/PartnerControls">
+  <documentManagement/>
+</p:properties>
 </file>
 
 <file path=customXml/item2.xml><?xml version="1.0" encoding="utf-8"?>
+<?mso-contentType ?>
+<FormTemplates xmlns="http://schemas.microsoft.com/sharepoint/v3/contenttype/forms">
+  <Display>DocumentLibraryForm</Display>
+  <Edit>DocumentLibraryForm</Edit>
+  <New>DocumentLibraryForm</New>
+</FormTemplates>
+</file>
+
+<file path=customXml/item3.xml><?xml version="1.0" encoding="utf-8"?>
 <ct:contentTypeSchema xmlns:ct="http://schemas.microsoft.com/office/2006/metadata/contentType" xmlns:ma="http://schemas.microsoft.com/office/2006/metadata/properties/metaAttributes" ct:_="" ma:_="" ma:contentTypeName="Asiakirja" ma:contentTypeID="0x01010068A085C6F5D70F41B78AB27D1E69800E" ma:contentTypeVersion="4" ma:contentTypeDescription="Luo uusi asiakirja." ma:contentTypeScope="" ma:versionID="fe7d11ad2fb819e5b7c55fdef204485b">
   <xsd:schema xmlns:xsd="http://www.w3.org/2001/XMLSchema" xmlns:xs="http://www.w3.org/2001/XMLSchema" xmlns:p="http://schemas.microsoft.com/office/2006/metadata/properties" xmlns:ns2="d4ab8cc1-a567-453d-8ebe-1acb71932c6b" xmlns:ns3="909be7d7-68ae-473d-8d42-0bead767fa78" targetNamespace="http://schemas.microsoft.com/office/2006/metadata/properties" ma:root="true" ma:fieldsID="bb4aa0641f7cc01efde00245844a6712" ns2:_="" ns3:_="">
     <xsd:import namespace="d4ab8cc1-a567-453d-8ebe-1acb71932c6b"/>
@@ -5472,30 +5576,28 @@
 </ct:contentTypeSchema>
 </file>
 
-<file path=customXml/item3.xml><?xml version="1.0" encoding="utf-8"?>
-<?mso-contentType ?>
-<FormTemplates xmlns="http://schemas.microsoft.com/sharepoint/v3/contenttype/forms">
-  <Display>DocumentLibraryForm</Display>
-  <Edit>DocumentLibraryForm</Edit>
-  <New>DocumentLibraryForm</New>
-</FormTemplates>
-</file>
-
 <file path=customXml/item4.xml><?xml version="1.0" encoding="utf-8"?>
-<p:properties xmlns:p="http://schemas.microsoft.com/office/2006/metadata/properties" xmlns:xsi="http://www.w3.org/2001/XMLSchema-instance" xmlns:pc="http://schemas.microsoft.com/office/infopath/2007/PartnerControls">
-  <documentManagement/>
-</p:properties>
+<b:Sources xmlns:b="http://schemas.openxmlformats.org/officeDocument/2006/bibliography" xmlns="http://schemas.openxmlformats.org/officeDocument/2006/bibliography" SelectedStyle="\APA.XSL" StyleName="APA"/>
 </file>
 
 <file path=customXml/itemProps1.xml><?xml version="1.0" encoding="utf-8"?>
-<ds:datastoreItem xmlns:ds="http://schemas.openxmlformats.org/officeDocument/2006/customXml" ds:itemID="{7898C412-2BC6-4A2C-BC8B-CEA41A77202F}">
+<ds:datastoreItem xmlns:ds="http://schemas.openxmlformats.org/officeDocument/2006/customXml" ds:itemID="{3D0A732F-3C41-421E-8231-34FE2E52947D}">
   <ds:schemaRefs>
-    <ds:schemaRef ds:uri="http://schemas.openxmlformats.org/officeDocument/2006/bibliography"/>
+    <ds:schemaRef ds:uri="http://schemas.microsoft.com/office/2006/metadata/properties"/>
+    <ds:schemaRef ds:uri="http://schemas.microsoft.com/office/infopath/2007/PartnerControls"/>
   </ds:schemaRefs>
 </ds:datastoreItem>
 </file>
 
 <file path=customXml/itemProps2.xml><?xml version="1.0" encoding="utf-8"?>
+<ds:datastoreItem xmlns:ds="http://schemas.openxmlformats.org/officeDocument/2006/customXml" ds:itemID="{1AB4B396-64BB-46C2-9786-7E42FB0ECE0C}">
+  <ds:schemaRefs>
+    <ds:schemaRef ds:uri="http://schemas.microsoft.com/sharepoint/v3/contenttype/forms"/>
+  </ds:schemaRefs>
+</ds:datastoreItem>
+</file>
+
+<file path=customXml/itemProps3.xml><?xml version="1.0" encoding="utf-8"?>
 <ds:datastoreItem xmlns:ds="http://schemas.openxmlformats.org/officeDocument/2006/customXml" ds:itemID="{92ED9FC7-C1D7-4853-9086-DA58B04B1404}">
   <ds:schemaRefs>
     <ds:schemaRef ds:uri="http://schemas.microsoft.com/office/2006/metadata/contentType"/>
@@ -5514,19 +5616,10 @@
 </ds:datastoreItem>
 </file>
 
-<file path=customXml/itemProps3.xml><?xml version="1.0" encoding="utf-8"?>
-<ds:datastoreItem xmlns:ds="http://schemas.openxmlformats.org/officeDocument/2006/customXml" ds:itemID="{1AB4B396-64BB-46C2-9786-7E42FB0ECE0C}">
+<file path=customXml/itemProps4.xml><?xml version="1.0" encoding="utf-8"?>
+<ds:datastoreItem xmlns:ds="http://schemas.openxmlformats.org/officeDocument/2006/customXml" ds:itemID="{7898C412-2BC6-4A2C-BC8B-CEA41A77202F}">
   <ds:schemaRefs>
-    <ds:schemaRef ds:uri="http://schemas.microsoft.com/sharepoint/v3/contenttype/forms"/>
-  </ds:schemaRefs>
-</ds:datastoreItem>
-</file>
-
-<file path=customXml/itemProps4.xml><?xml version="1.0" encoding="utf-8"?>
-<ds:datastoreItem xmlns:ds="http://schemas.openxmlformats.org/officeDocument/2006/customXml" ds:itemID="{3D0A732F-3C41-421E-8231-34FE2E52947D}">
-  <ds:schemaRefs>
-    <ds:schemaRef ds:uri="http://schemas.microsoft.com/office/2006/metadata/properties"/>
-    <ds:schemaRef ds:uri="http://schemas.microsoft.com/office/infopath/2007/PartnerControls"/>
+    <ds:schemaRef ds:uri="http://schemas.openxmlformats.org/officeDocument/2006/bibliography"/>
   </ds:schemaRefs>
 </ds:datastoreItem>
 </file>

</xml_diff>

<commit_message>
act 3 done. Moving to act 4
</commit_message>
<xml_diff>
--- a/Design_documents/Jaakko_Vallinkoski_Harjoitustyo.docx
+++ b/Design_documents/Jaakko_Vallinkoski_Harjoitustyo.docx
@@ -853,6 +853,283 @@
         </w:rPr>
         <w:t>.</w:t>
       </w:r>
+    </w:p>
+    <w:p>
+      <w:pPr>
+        <w:jc w:val="left"/>
+        <w:rPr>
+          <w:lang w:val="en-US"/>
+        </w:rPr>
+      </w:pPr>
+    </w:p>
+    <w:p>
+      <w:pPr>
+        <w:jc w:val="left"/>
+        <w:rPr>
+          <w:lang w:val="en-US"/>
+        </w:rPr>
+      </w:pPr>
+      <w:r>
+        <w:rPr>
+          <w:lang w:val="en-US"/>
+        </w:rPr>
+        <w:t>Act 3</w:t>
+      </w:r>
+    </w:p>
+    <w:p>
+      <w:pPr>
+        <w:jc w:val="left"/>
+        <w:rPr>
+          <w:lang w:val="en-US"/>
+        </w:rPr>
+      </w:pPr>
+      <w:r>
+        <w:rPr>
+          <w:lang w:val="en-US"/>
+        </w:rPr>
+        <w:t>Hiding</w:t>
+      </w:r>
+    </w:p>
+    <w:p>
+      <w:pPr>
+        <w:jc w:val="left"/>
+        <w:rPr>
+          <w:lang w:val="en-US"/>
+        </w:rPr>
+      </w:pPr>
+      <w:r>
+        <w:rPr>
+          <w:lang w:val="en-US"/>
+        </w:rPr>
+        <w:t>1.</w:t>
+      </w:r>
+    </w:p>
+    <w:p>
+      <w:pPr>
+        <w:jc w:val="left"/>
+        <w:rPr>
+          <w:lang w:val="en-US"/>
+        </w:rPr>
+      </w:pPr>
+      <w:r>
+        <w:rPr>
+          <w:lang w:val="en-US"/>
+        </w:rPr>
+        <w:lastRenderedPageBreak/>
+        <w:t xml:space="preserve">2. </w:t>
+      </w:r>
+      <w:r>
+        <w:rPr>
+          <w:lang w:val="en-US"/>
+        </w:rPr>
+        <w:t>You drop to your knees and quickly manage to lift a loose section of the floor grating. The space beneath the console deck is cramped and oily, filled with exposed wiring and hydraulic lines. By pulling the panel back over the gap, you gain a horrifying, low-level view of the floor, shielded only by the thin metal grating.</w:t>
+      </w:r>
+    </w:p>
+    <w:p>
+      <w:pPr>
+        <w:jc w:val="left"/>
+        <w:rPr>
+          <w:lang w:val="en-US"/>
+        </w:rPr>
+      </w:pPr>
+    </w:p>
+    <w:p>
+      <w:pPr>
+        <w:jc w:val="left"/>
+        <w:rPr>
+          <w:lang w:val="en-US"/>
+        </w:rPr>
+      </w:pPr>
+    </w:p>
+    <w:p>
+      <w:pPr>
+        <w:jc w:val="left"/>
+        <w:rPr>
+          <w:lang w:val="en-FI"/>
+        </w:rPr>
+      </w:pPr>
+      <w:r>
+        <w:rPr>
+          <w:lang w:val="en-FI"/>
+        </w:rPr>
+        <w:t xml:space="preserve">Where do you want to hide? </w:t>
+      </w:r>
+    </w:p>
+    <w:p>
+      <w:pPr>
+        <w:jc w:val="left"/>
+        <w:rPr>
+          <w:lang w:val="en-FI"/>
+        </w:rPr>
+      </w:pPr>
+      <w:r>
+        <w:rPr>
+          <w:lang w:val="en-FI"/>
+        </w:rPr>
+        <w:t>                             1. The heavy operator console is bolted to the floor. Beneath it, a cramped crawlspace is barely visible, filled with exposed wiring and discarded ties. It offers just enough shadow and clearance for you to squeeze out of sight.</w:t>
+      </w:r>
+    </w:p>
+    <w:p>
+      <w:pPr>
+        <w:jc w:val="left"/>
+        <w:rPr>
+          <w:lang w:val="en-FI"/>
+        </w:rPr>
+      </w:pPr>
+      <w:r>
+        <w:rPr>
+          <w:lang w:val="en-FI"/>
+        </w:rPr>
+        <w:t>                             2. The Power Conduit Manifold is a dense, metallic structure where power lines converge. A narrow, dark pocket of shadow exists behind the thick bundles of cables near the floor. You could squeeze into the space.</w:t>
+      </w:r>
+    </w:p>
+    <w:p>
+      <w:pPr>
+        <w:jc w:val="left"/>
+        <w:rPr>
+          <w:lang w:val="en-FI"/>
+        </w:rPr>
+      </w:pPr>
+      <w:r>
+        <w:rPr>
+          <w:lang w:val="en-FI"/>
+        </w:rPr>
+        <w:t xml:space="preserve">                             3. A cluster of heavy industrial drums, </w:t>
+      </w:r>
+      <w:proofErr w:type="spellStart"/>
+      <w:r>
+        <w:rPr>
+          <w:lang w:val="en-FI"/>
+        </w:rPr>
+        <w:t>labeled</w:t>
+      </w:r>
+      <w:proofErr w:type="spellEnd"/>
+      <w:r>
+        <w:rPr>
+          <w:lang w:val="en-FI"/>
+        </w:rPr>
+        <w:t xml:space="preserve"> with faded biohazard symbols, stands near the reinforced wall. They are secured with thick polymer bands, leaving a narrow, dark crevice between them and the wall.</w:t>
+      </w:r>
+    </w:p>
+    <w:p>
+      <w:pPr>
+        <w:jc w:val="left"/>
+        <w:rPr>
+          <w:lang w:val="en-FI"/>
+        </w:rPr>
+      </w:pPr>
+    </w:p>
+    <w:p>
+      <w:pPr>
+        <w:jc w:val="left"/>
+        <w:rPr>
+          <w:lang w:val="en-FI"/>
+        </w:rPr>
+      </w:pPr>
+    </w:p>
+    <w:p>
+      <w:pPr>
+        <w:jc w:val="left"/>
+        <w:rPr>
+          <w:lang w:val="en-FI"/>
+        </w:rPr>
+      </w:pPr>
+      <w:r>
+        <w:rPr>
+          <w:lang w:val="en-FI"/>
+        </w:rPr>
+        <w:t xml:space="preserve">The heavy operator console is bolted to the floor. Beneath it, a cramped crawlspace is barely visible, filled with exposed wiring and discarded ties. It offers just enough shadow and clearance for you to squeeze out of </w:t>
+      </w:r>
+      <w:proofErr w:type="gramStart"/>
+      <w:r>
+        <w:rPr>
+          <w:lang w:val="en-FI"/>
+        </w:rPr>
+        <w:t>sight</w:t>
+      </w:r>
+      <w:r>
+        <w:rPr>
+          <w:lang w:val="en-FI"/>
+        </w:rPr>
+        <w:t>.\n\</w:t>
+      </w:r>
+      <w:proofErr w:type="spellStart"/>
+      <w:r>
+        <w:rPr>
+          <w:lang w:val="en-FI"/>
+        </w:rPr>
+        <w:t>n</w:t>
+      </w:r>
+      <w:r>
+        <w:rPr>
+          <w:lang w:val="en-FI"/>
+        </w:rPr>
+        <w:t>The</w:t>
+      </w:r>
+      <w:proofErr w:type="spellEnd"/>
+      <w:proofErr w:type="gramEnd"/>
+      <w:r>
+        <w:rPr>
+          <w:lang w:val="en-FI"/>
+        </w:rPr>
+        <w:t xml:space="preserve"> Power Conduit Manifold is a dense, metallic structure where power lines converge. A narrow, dark pocket of shadow exists behind the thick bundles of cables near the floor. You could squeeze into the </w:t>
+      </w:r>
+      <w:proofErr w:type="gramStart"/>
+      <w:r>
+        <w:rPr>
+          <w:lang w:val="en-FI"/>
+        </w:rPr>
+        <w:t>space.</w:t>
+      </w:r>
+      <w:r>
+        <w:rPr>
+          <w:lang w:val="en-FI"/>
+        </w:rPr>
+        <w:t>\n\n</w:t>
+      </w:r>
+      <w:proofErr w:type="gramEnd"/>
+      <w:r>
+        <w:rPr>
+          <w:lang w:val="en-FI"/>
+        </w:rPr>
+        <w:t xml:space="preserve"> </w:t>
+      </w:r>
+      <w:r>
+        <w:rPr>
+          <w:lang w:val="en-FI"/>
+        </w:rPr>
+        <w:t xml:space="preserve">A cluster of heavy industrial drums, </w:t>
+      </w:r>
+      <w:proofErr w:type="spellStart"/>
+      <w:r>
+        <w:rPr>
+          <w:lang w:val="en-FI"/>
+        </w:rPr>
+        <w:t>labeled</w:t>
+      </w:r>
+      <w:proofErr w:type="spellEnd"/>
+      <w:r>
+        <w:rPr>
+          <w:lang w:val="en-FI"/>
+        </w:rPr>
+        <w:t xml:space="preserve"> with faded biohazard symbols, stands near the reinforced wall. They are secured with thick polymer bands, leaving a narrow, dark crevice between them and the wall.</w:t>
+      </w:r>
+    </w:p>
+    <w:p>
+      <w:pPr>
+        <w:jc w:val="left"/>
+        <w:rPr>
+          <w:lang w:val="en-FI"/>
+        </w:rPr>
+      </w:pPr>
+    </w:p>
+    <w:p>
+      <w:pPr>
+        <w:jc w:val="left"/>
+        <w:rPr>
+          <w:lang w:val="en-FI"/>
+        </w:rPr>
+      </w:pPr>
     </w:p>
     <w:sectPr>
       <w:headerReference w:type="even" r:id="rId11"/>
@@ -1045,7 +1322,13 @@
       <w:rPr>
         <w:noProof/>
       </w:rPr>
-      <w:t>16</w:t>
+      <w:t>1</w:t>
+    </w:r>
+    <w:r>
+      <w:rPr>
+        <w:noProof/>
+      </w:rPr>
+      <w:t>6</w:t>
     </w:r>
     <w:r>
       <w:rPr>
@@ -3656,7 +3939,6 @@
   <w:style w:type="character" w:default="1" w:styleId="DefaultParagraphFont">
     <w:name w:val="Default Paragraph Font"/>
     <w:uiPriority w:val="1"/>
-    <w:semiHidden/>
     <w:unhideWhenUsed/>
   </w:style>
   <w:style w:type="table" w:default="1" w:styleId="TableNormal">

</xml_diff>

<commit_message>
Almost all act 3 lore added
</commit_message>
<xml_diff>
--- a/Design_documents/Jaakko_Vallinkoski_Harjoitustyo.docx
+++ b/Design_documents/Jaakko_Vallinkoski_Harjoitustyo.docx
@@ -1092,13 +1092,7 @@
         <w:rPr>
           <w:lang w:val="en-FI"/>
         </w:rPr>
-        <w:t xml:space="preserve"> </w:t>
-      </w:r>
-      <w:r>
-        <w:rPr>
-          <w:lang w:val="en-FI"/>
-        </w:rPr>
-        <w:t xml:space="preserve">A cluster of heavy industrial drums, </w:t>
+        <w:t xml:space="preserve"> A cluster of heavy industrial drums, </w:t>
       </w:r>
       <w:proofErr w:type="spellStart"/>
       <w:r>
@@ -1113,6 +1107,42 @@
           <w:lang w:val="en-FI"/>
         </w:rPr>
         <w:t xml:space="preserve"> with faded biohazard symbols, stands near the reinforced wall. They are secured with thick polymer bands, leaving a narrow, dark crevice between them and the wall.</w:t>
+      </w:r>
+    </w:p>
+    <w:p>
+      <w:pPr>
+        <w:jc w:val="left"/>
+        <w:rPr>
+          <w:lang w:val="en-FI"/>
+        </w:rPr>
+      </w:pPr>
+    </w:p>
+    <w:p>
+      <w:pPr>
+        <w:jc w:val="left"/>
+        <w:rPr>
+          <w:lang w:val="en-FI"/>
+        </w:rPr>
+      </w:pPr>
+      <w:r>
+        <w:rPr>
+          <w:lang w:val="en-FI"/>
+        </w:rPr>
+        <w:t xml:space="preserve">    The source of the clicking is revealed: a colossal arachnid creature drops from a vent high above the console array and lands heavily on the floor, its spike-like legs scattering </w:t>
+      </w:r>
+      <w:proofErr w:type="gramStart"/>
+      <w:r>
+        <w:rPr>
+          <w:lang w:val="en-FI"/>
+        </w:rPr>
+        <w:t>debris.\n\n</w:t>
+      </w:r>
+      <w:proofErr w:type="gramEnd"/>
+      <w:r>
+        <w:rPr>
+          <w:lang w:val="en-FI"/>
+        </w:rPr>
+        <w:t>"</w:t>
       </w:r>
     </w:p>
     <w:p>
@@ -5679,21 +5709,10 @@
 </file>
 
 <file path=customXml/item1.xml><?xml version="1.0" encoding="utf-8"?>
-<p:properties xmlns:p="http://schemas.microsoft.com/office/2006/metadata/properties" xmlns:xsi="http://www.w3.org/2001/XMLSchema-instance" xmlns:pc="http://schemas.microsoft.com/office/infopath/2007/PartnerControls">
-  <documentManagement/>
-</p:properties>
+<b:Sources xmlns:b="http://schemas.openxmlformats.org/officeDocument/2006/bibliography" xmlns="http://schemas.openxmlformats.org/officeDocument/2006/bibliography" SelectedStyle="\APA.XSL" StyleName="APA"/>
 </file>
 
 <file path=customXml/item2.xml><?xml version="1.0" encoding="utf-8"?>
-<?mso-contentType ?>
-<FormTemplates xmlns="http://schemas.microsoft.com/sharepoint/v3/contenttype/forms">
-  <Display>DocumentLibraryForm</Display>
-  <Edit>DocumentLibraryForm</Edit>
-  <New>DocumentLibraryForm</New>
-</FormTemplates>
-</file>
-
-<file path=customXml/item3.xml><?xml version="1.0" encoding="utf-8"?>
 <ct:contentTypeSchema xmlns:ct="http://schemas.microsoft.com/office/2006/metadata/contentType" xmlns:ma="http://schemas.microsoft.com/office/2006/metadata/properties/metaAttributes" ct:_="" ma:_="" ma:contentTypeName="Asiakirja" ma:contentTypeID="0x01010068A085C6F5D70F41B78AB27D1E69800E" ma:contentTypeVersion="4" ma:contentTypeDescription="Luo uusi asiakirja." ma:contentTypeScope="" ma:versionID="fe7d11ad2fb819e5b7c55fdef204485b">
   <xsd:schema xmlns:xsd="http://www.w3.org/2001/XMLSchema" xmlns:xs="http://www.w3.org/2001/XMLSchema" xmlns:p="http://schemas.microsoft.com/office/2006/metadata/properties" xmlns:ns2="d4ab8cc1-a567-453d-8ebe-1acb71932c6b" xmlns:ns3="909be7d7-68ae-473d-8d42-0bead767fa78" targetNamespace="http://schemas.microsoft.com/office/2006/metadata/properties" ma:root="true" ma:fieldsID="bb4aa0641f7cc01efde00245844a6712" ns2:_="" ns3:_="">
     <xsd:import namespace="d4ab8cc1-a567-453d-8ebe-1acb71932c6b"/>
@@ -5858,28 +5877,30 @@
 </ct:contentTypeSchema>
 </file>
 
+<file path=customXml/item3.xml><?xml version="1.0" encoding="utf-8"?>
+<?mso-contentType ?>
+<FormTemplates xmlns="http://schemas.microsoft.com/sharepoint/v3/contenttype/forms">
+  <Display>DocumentLibraryForm</Display>
+  <Edit>DocumentLibraryForm</Edit>
+  <New>DocumentLibraryForm</New>
+</FormTemplates>
+</file>
+
 <file path=customXml/item4.xml><?xml version="1.0" encoding="utf-8"?>
-<b:Sources xmlns:b="http://schemas.openxmlformats.org/officeDocument/2006/bibliography" xmlns="http://schemas.openxmlformats.org/officeDocument/2006/bibliography" SelectedStyle="\APA.XSL" StyleName="APA"/>
+<p:properties xmlns:p="http://schemas.microsoft.com/office/2006/metadata/properties" xmlns:xsi="http://www.w3.org/2001/XMLSchema-instance" xmlns:pc="http://schemas.microsoft.com/office/infopath/2007/PartnerControls">
+  <documentManagement/>
+</p:properties>
 </file>
 
 <file path=customXml/itemProps1.xml><?xml version="1.0" encoding="utf-8"?>
-<ds:datastoreItem xmlns:ds="http://schemas.openxmlformats.org/officeDocument/2006/customXml" ds:itemID="{3D0A732F-3C41-421E-8231-34FE2E52947D}">
+<ds:datastoreItem xmlns:ds="http://schemas.openxmlformats.org/officeDocument/2006/customXml" ds:itemID="{7898C412-2BC6-4A2C-BC8B-CEA41A77202F}">
   <ds:schemaRefs>
-    <ds:schemaRef ds:uri="http://schemas.microsoft.com/office/2006/metadata/properties"/>
-    <ds:schemaRef ds:uri="http://schemas.microsoft.com/office/infopath/2007/PartnerControls"/>
+    <ds:schemaRef ds:uri="http://schemas.openxmlformats.org/officeDocument/2006/bibliography"/>
   </ds:schemaRefs>
 </ds:datastoreItem>
 </file>
 
 <file path=customXml/itemProps2.xml><?xml version="1.0" encoding="utf-8"?>
-<ds:datastoreItem xmlns:ds="http://schemas.openxmlformats.org/officeDocument/2006/customXml" ds:itemID="{1AB4B396-64BB-46C2-9786-7E42FB0ECE0C}">
-  <ds:schemaRefs>
-    <ds:schemaRef ds:uri="http://schemas.microsoft.com/sharepoint/v3/contenttype/forms"/>
-  </ds:schemaRefs>
-</ds:datastoreItem>
-</file>
-
-<file path=customXml/itemProps3.xml><?xml version="1.0" encoding="utf-8"?>
 <ds:datastoreItem xmlns:ds="http://schemas.openxmlformats.org/officeDocument/2006/customXml" ds:itemID="{92ED9FC7-C1D7-4853-9086-DA58B04B1404}">
   <ds:schemaRefs>
     <ds:schemaRef ds:uri="http://schemas.microsoft.com/office/2006/metadata/contentType"/>
@@ -5898,10 +5919,19 @@
 </ds:datastoreItem>
 </file>
 
+<file path=customXml/itemProps3.xml><?xml version="1.0" encoding="utf-8"?>
+<ds:datastoreItem xmlns:ds="http://schemas.openxmlformats.org/officeDocument/2006/customXml" ds:itemID="{1AB4B396-64BB-46C2-9786-7E42FB0ECE0C}">
+  <ds:schemaRefs>
+    <ds:schemaRef ds:uri="http://schemas.microsoft.com/sharepoint/v3/contenttype/forms"/>
+  </ds:schemaRefs>
+</ds:datastoreItem>
+</file>
+
 <file path=customXml/itemProps4.xml><?xml version="1.0" encoding="utf-8"?>
-<ds:datastoreItem xmlns:ds="http://schemas.openxmlformats.org/officeDocument/2006/customXml" ds:itemID="{7898C412-2BC6-4A2C-BC8B-CEA41A77202F}">
+<ds:datastoreItem xmlns:ds="http://schemas.openxmlformats.org/officeDocument/2006/customXml" ds:itemID="{3D0A732F-3C41-421E-8231-34FE2E52947D}">
   <ds:schemaRefs>
-    <ds:schemaRef ds:uri="http://schemas.openxmlformats.org/officeDocument/2006/bibliography"/>
+    <ds:schemaRef ds:uri="http://schemas.microsoft.com/office/2006/metadata/properties"/>
+    <ds:schemaRef ds:uri="http://schemas.microsoft.com/office/infopath/2007/PartnerControls"/>
   </ds:schemaRefs>
 </ds:datastoreItem>
 </file>

</xml_diff>